<commit_message>
fix planning lots again, fix some production service problem
</commit_message>
<xml_diff>
--- a/docs/Hiện-tại-tôi-đang-làm-hệ-thống-sản-xuất-khăn-bông-và-với-luồng-đặt-hàng-như-sau.docx
+++ b/docs/Hiện-tại-tôi-đang-làm-hệ-thống-sản-xuất-khăn-bông-và-với-luồng-đặt-hàng-như-sau.docx
@@ -1,8 +1,32 @@
 
 <file path=word/document.xml><?xml version="1.0" encoding="utf-8"?>
-<w:document xmlns:wpc="http://schemas.microsoft.com/office/word/2010/wordprocessingCanvas" xmlns:cx="http://schemas.microsoft.com/office/drawing/2014/chartex" xmlns:cx1="http://schemas.microsoft.com/office/drawing/2015/9/8/chartex" xmlns:cx2="http://schemas.microsoft.com/office/drawing/2015/10/21/chartex" xmlns:cx3="http://schemas.microsoft.com/office/drawing/2016/5/9/chartex" xmlns:cx4="http://schemas.microsoft.com/office/drawing/2016/5/10/chartex" xmlns:cx5="http://schemas.microsoft.com/office/drawing/2016/5/11/chartex" xmlns:cx6="http://schemas.microsoft.com/office/drawing/2016/5/12/chartex" xmlns:cx7="http://schemas.microsoft.com/office/drawing/2016/5/13/chartex" xmlns:cx8="http://schemas.microsoft.com/office/drawing/2016/5/14/chartex" xmlns:mc="http://schemas.openxmlformats.org/markup-compatibility/2006" xmlns:aink="http://schemas.microsoft.com/office/drawing/2016/ink" xmlns:am3d="http://schemas.microsoft.com/office/drawing/2017/model3d" xmlns:o="urn:schemas-microsoft-com:office:office" xmlns:oel="http://schemas.microsoft.com/office/2019/extlst" xmlns:r="http://schemas.openxmlformats.org/officeDocument/2006/relationships" xmlns:m="http://schemas.openxmlformats.org/officeDocument/2006/math" xmlns:v="urn:schemas-microsoft-com:vml" xmlns:wp14="http://schemas.microsoft.com/office/word/2010/wordprocessingDrawing" xmlns:wp="http://schemas.openxmlformats.org/drawingml/2006/wordprocessingDrawing" xmlns:w10="urn:schemas-microsoft-com:office:word" xmlns:w="http://schemas.openxmlformats.org/wordprocessingml/2006/main" xmlns:w14="http://schemas.microsoft.com/office/word/2010/wordml" xmlns:w15="http://schemas.microsoft.com/office/word/2012/wordml" xmlns:w16cex="http://schemas.microsoft.com/office/word/2018/wordml/cex" xmlns:w16cid="http://schemas.microsoft.com/office/word/2016/wordml/cid" xmlns:w16="http://schemas.microsoft.com/office/word/2018/wordml" xmlns:w16du="http://schemas.microsoft.com/office/word/2023/wordml/word16du" xmlns:w16sdtdh="http://schemas.microsoft.com/office/word/2020/wordml/sdtdatahash" xmlns:w16sdtfl="http://schemas.microsoft.com/office/word/2024/wordml/sdtformatlock" xmlns:w16se="http://schemas.microsoft.com/office/word/2015/wordml/symex" xmlns:wpg="http://schemas.microsoft.com/office/word/2010/wordprocessingGroup" xmlns:wpi="http://schemas.microsoft.com/office/word/2010/wordprocessingInk" xmlns:wne="http://schemas.microsoft.com/office/word/2006/wordml" xmlns:wps="http://schemas.microsoft.com/office/word/2010/wordprocessingShape" mc:Ignorable="w14 w15 w16se w16cid w16 w16cex w16sdtdh w16sdtfl w16du wp14">
+<w:document xmlns:wpc="http://schemas.microsoft.com/office/word/2010/wordprocessingCanvas" xmlns:cx="http://schemas.microsoft.com/office/drawing/2014/chartex" xmlns:cx1="http://schemas.microsoft.com/office/drawing/2015/9/8/chartex" xmlns:cx2="http://schemas.microsoft.com/office/drawing/2015/10/21/chartex" xmlns:cx3="http://schemas.microsoft.com/office/drawing/2016/5/9/chartex" xmlns:cx4="http://schemas.microsoft.com/office/drawing/2016/5/10/chartex" xmlns:cx5="http://schemas.microsoft.com/office/drawing/2016/5/11/chartex" xmlns:cx6="http://schemas.microsoft.com/office/drawing/2016/5/12/chartex" xmlns:cx7="http://schemas.microsoft.com/office/drawing/2016/5/13/chartex" xmlns:cx8="http://schemas.microsoft.com/office/drawing/2016/5/14/chartex" xmlns:mc="http://schemas.openxmlformats.org/markup-compatibility/2006" xmlns:aink="http://schemas.microsoft.com/office/drawing/2016/ink" xmlns:am3d="http://schemas.microsoft.com/office/drawing/2017/model3d" xmlns:o="urn:schemas-microsoft-com:office:office" xmlns:oel="http://schemas.microsoft.com/office/2019/extlst" xmlns:r="http://schemas.openxmlformats.org/officeDocument/2006/relationships" xmlns:m="http://schemas.openxmlformats.org/officeDocument/2006/math" xmlns:v="urn:schemas-microsoft-com:vml" xmlns:wp14="http://schemas.microsoft.com/office/word/2010/wordprocessingDrawing" xmlns:wp="http://schemas.openxmlformats.org/drawingml/2006/wordprocessingDrawing" xmlns:w10="urn:schemas-microsoft-com:office:word" xmlns:w="http://schemas.openxmlformats.org/wordprocessingml/2006/main" xmlns:w14="http://schemas.microsoft.com/office/word/2010/wordml" xmlns:w15="http://schemas.microsoft.com/office/word/2012/wordml" xmlns:w16cex="http://schemas.microsoft.com/office/word/2018/wordml/cex" xmlns:w16cid="http://schemas.microsoft.com/office/word/2016/wordml/cid" xmlns:w16="http://schemas.microsoft.com/office/word/2018/wordml" xmlns:w16sdtdh="http://schemas.microsoft.com/office/word/2020/wordml/sdtdatahash" xmlns:w16se="http://schemas.microsoft.com/office/word/2015/wordml/symex" xmlns:wpg="http://schemas.microsoft.com/office/word/2010/wordprocessingGroup" xmlns:wpi="http://schemas.microsoft.com/office/word/2010/wordprocessingInk" xmlns:wne="http://schemas.microsoft.com/office/word/2006/wordml" xmlns:wps="http://schemas.microsoft.com/office/word/2010/wordprocessingShape" mc:Ignorable="w14 w15 w16se w16cid w16 w16cex w16sdtdh wp14">
   <w:body>
     <w:p>
+      <w:r>
+        <w:rPr>
+          <w:lang w:val="vi-VN"/>
+        </w:rPr>
+        <w:t>Kiểm tra xem hệ thống của tôi đã đáp ứng được những gì, và chưa đáp ứng được phần nào, có phải sửa entities để đáp ứng không. và lập kế hoạch chi tiết để làm theo hướng dẫn trên. Chưa cần code, tôi cần kế hoạch, và không lập kế hoạch theo thời gian, tôi chỉ cần</w:t>
+      </w:r>
+      <w:r>
+        <w:rPr>
+          <w:lang w:val="vi-VN"/>
+        </w:rPr>
+        <w:t xml:space="preserve"> </w:t>
+      </w:r>
+      <w:r>
+        <w:rPr>
+          <w:lang w:val="vi-VN"/>
+        </w:rPr>
+        <w:t>biết là cần làm những gì thôi.</w:t>
+      </w:r>
+      <w:r>
+        <w:rPr>
+          <w:lang w:val="vi-VN"/>
+        </w:rPr>
+        <w:br/>
+      </w:r>
       <w:r>
         <w:t>H</w:t>
       </w:r>
@@ -353,13 +377,21 @@
           <w:highlight w:val="yellow"/>
           <w:lang w:val="vi-VN"/>
         </w:rPr>
-        <w:t xml:space="preserve">Nhưng do khách hàng đã sử dụng hệ thống rồi lên bảng hiện lên thông tin đã có sẵn rồi. Để khách hàng có thể chỉnh sửa thông tin. Và nếu khách hàng ko chỉnh sửa thông tin thì ấn nút lưu để </w:t>
+        <w:t xml:space="preserve">Nhưng do khách hàng đã sử dụng hệ thống rồi lên bảng hiện lên thông tin </w:t>
       </w:r>
       <w:r>
         <w:rPr>
           <w:highlight w:val="yellow"/>
           <w:lang w:val="vi-VN"/>
         </w:rPr>
+        <w:lastRenderedPageBreak/>
+        <w:t xml:space="preserve">đã có sẵn rồi. Để khách hàng có thể chỉnh sửa thông tin. Và nếu khách hàng ko chỉnh sửa thông tin thì ấn nút lưu để </w:t>
+      </w:r>
+      <w:r>
+        <w:rPr>
+          <w:highlight w:val="yellow"/>
+          <w:lang w:val="vi-VN"/>
+        </w:rPr>
         <w:t>lưu</w:t>
       </w:r>
       <w:r>
@@ -381,7 +413,6 @@
         <w:rPr>
           <w:lang w:val="vi-VN"/>
         </w:rPr>
-        <w:lastRenderedPageBreak/>
         <w:t>Trong màn hình tạo yêu cầu báo giá</w:t>
       </w:r>
       <w:r>
@@ -722,7 +753,14 @@
         <w:rPr>
           <w:lang w:val="vi-VN"/>
         </w:rPr>
-        <w:t xml:space="preserve"> hệ thống sẽ tự động tạo đơn hàng và đơn hàng sẽ ở trạng thái pending và sau đó sale </w:t>
+        <w:t xml:space="preserve"> hệ thống sẽ tự động tạo đơn hàng và đơn hàng sẽ ở trạng thái pending và </w:t>
+      </w:r>
+      <w:r>
+        <w:rPr>
+          <w:lang w:val="vi-VN"/>
+        </w:rPr>
+        <w:lastRenderedPageBreak/>
+        <w:t xml:space="preserve">sau đó sale </w:t>
       </w:r>
       <w:r>
         <w:rPr>
@@ -794,14 +832,7 @@
         <w:rPr>
           <w:lang w:val="vi-VN"/>
         </w:rPr>
-        <w:t xml:space="preserve"> đã </w:t>
-      </w:r>
-      <w:r>
-        <w:rPr>
-          <w:lang w:val="vi-VN"/>
-        </w:rPr>
-        <w:lastRenderedPageBreak/>
-        <w:t>kí</w:t>
+        <w:t xml:space="preserve"> đã kí</w:t>
       </w:r>
       <w:r>
         <w:rPr>
@@ -1157,6 +1188,7 @@
         <w:ind w:left="360"/>
       </w:pPr>
       <w:r>
+        <w:lastRenderedPageBreak/>
         <w:t>PM vào phê duyệt WO. Khi WO được duyệt: trạng thái chuyển thành Approved. Và hệ thống sinh mã QR riêng cho các công đoạn (chứa PO/WO/công đoạn...). WO được chuyển giao cho Leader công đoạn tương ứng và KCS cũng nhìn thấy WO đó trong hàng chờ kiểm tra.</w:t>
       </w:r>
     </w:p>
@@ -1165,79 +1197,79 @@
         <w:ind w:left="360"/>
       </w:pPr>
       <w:r>
+        <w:t>Từ đây, Leader công đoạn có thể bắt đầu vận hành.</w:t>
+      </w:r>
+    </w:p>
+    <w:p>
+      <w:pPr>
+        <w:ind w:left="360"/>
+      </w:pPr>
+      <w:r>
+        <w:t>Với WO, Leader mở WO và bấm Start để chuyển sang In Progress, triển khai sản xuất; hoàn tất công đoạn thì bấm Complete để chuyển sang Completed. Ngay khi Completed, hệ thống thông báo cho KCS.</w:t>
+      </w:r>
+    </w:p>
+    <w:p>
+      <w:pPr>
+        <w:ind w:left="360"/>
+      </w:pPr>
+      <w:r>
+        <w:t>KCS dùng điện thoại quét QR của WO, hiện checklist kiểm tra tương ứng công đoạn và ghi nhận kết quả.</w:t>
+      </w:r>
+    </w:p>
+    <w:p>
+      <w:pPr>
+        <w:ind w:left="360"/>
+      </w:pPr>
+      <w:r>
+        <w:t>Pass: Hệ thống tự động thông báo đến Leader công đoạn kế tiếp. (Với Dyeing Vendor là sẽ thông báo về cho PM).</w:t>
+      </w:r>
+    </w:p>
+    <w:p>
+      <w:pPr>
+        <w:ind w:left="360"/>
+      </w:pPr>
+      <w:r>
+        <w:t>Fail (lỗi nhẹ): KCS chọn Redo → gửi về cho kĩ thuật duyệt làm lại công đoạn đó → Leader của công đoạn lỗi đó sửa và chạy lại. KCS kiểm tra lại cho đến khi đạt.</w:t>
+      </w:r>
+    </w:p>
+    <w:p>
+      <w:pPr>
+        <w:ind w:left="360"/>
+      </w:pPr>
+      <w:r>
+        <w:t>Fail (lỗi nặng): KCS gửi Risk Assessment → kĩ thuật phân tích nguyên nhân và soạn Risk Solution; Và sau đó gửi Kế hoạch. Kế hoạch nhận được nguyên nhân và Risk Solution. Xong sau đó, kế hoạch đánh giá ảnh hưởng tiến độ. Nếu không ảnh hưởng tiến độ giao hàng thì thông báo kĩ thuật làm Rework WO. Nếu làm ảnh hưởng tiến độ giao hàng, có nguy cơ trễ, thông báo đến Sale. Để Sale làm việc với khách hàng để chốt lại lịch giao hàng / giải pháp. Và nếu khách hàng không đồng ý thì thông báo đến Director quyết định hủy/ đền bù. Và nếu khách hàng đồng ý đổi ngày thì cập nhật lại kế hoạch sản xuất. </w:t>
+      </w:r>
+    </w:p>
+    <w:p>
+      <w:pPr>
+        <w:ind w:left="360"/>
+      </w:pPr>
+      <w:r>
+        <w:t>Luồng này lặp lại qua các công đoạn:</w:t>
+      </w:r>
+    </w:p>
+    <w:p>
+      <w:pPr>
+        <w:ind w:left="360"/>
+      </w:pPr>
+      <w:r>
+        <w:t>Warping: Leader Warping chạy mẻ mắc sợi, Complete à KCS quét kiểm tra kỹ thuật mắc sợi, độ đều/độ căng, sai lỗi hiển thị,... Pass: thông báo sang Leader Weaving. Fail: Redo hoặc Risk Assessment như trên.</w:t>
+      </w:r>
+    </w:p>
+    <w:p>
+      <w:pPr>
+        <w:ind w:left="360"/>
+      </w:pPr>
+      <w:r>
+        <w:t>Weaving: Leader Weaving nhận được các WO đã Pass từ Warping, chạy dệt, Complete  KCS kiểm tra độ bền/độ đều/lỗi khung/đúng mẫu,... Pass: hệ thống giao cho PM để cập nhật trạng thái thay cho bên Dyeing (Vendor). Fail: Redo hoặc Risk Assessment như trên.</w:t>
+      </w:r>
+    </w:p>
+    <w:p>
+      <w:pPr>
+        <w:ind w:left="360"/>
+      </w:pPr>
+      <w:r>
         <w:lastRenderedPageBreak/>
-        <w:t>Từ đây, Leader công đoạn có thể bắt đầu vận hành.</w:t>
-      </w:r>
-    </w:p>
-    <w:p>
-      <w:pPr>
-        <w:ind w:left="360"/>
-      </w:pPr>
-      <w:r>
-        <w:t>Với WO, Leader mở WO và bấm Start để chuyển sang In Progress, triển khai sản xuất; hoàn tất công đoạn thì bấm Complete để chuyển sang Completed. Ngay khi Completed, hệ thống thông báo cho KCS.</w:t>
-      </w:r>
-    </w:p>
-    <w:p>
-      <w:pPr>
-        <w:ind w:left="360"/>
-      </w:pPr>
-      <w:r>
-        <w:t>KCS dùng điện thoại quét QR của WO, hiện checklist kiểm tra tương ứng công đoạn và ghi nhận kết quả.</w:t>
-      </w:r>
-    </w:p>
-    <w:p>
-      <w:pPr>
-        <w:ind w:left="360"/>
-      </w:pPr>
-      <w:r>
-        <w:t>Pass: Hệ thống tự động thông báo đến Leader công đoạn kế tiếp. (Với Dyeing Vendor là sẽ thông báo về cho PM).</w:t>
-      </w:r>
-    </w:p>
-    <w:p>
-      <w:pPr>
-        <w:ind w:left="360"/>
-      </w:pPr>
-      <w:r>
-        <w:t>Fail (lỗi nhẹ): KCS chọn Redo → gửi về cho kĩ thuật duyệt làm lại công đoạn đó → Leader của công đoạn lỗi đó sửa và chạy lại. KCS kiểm tra lại cho đến khi đạt.</w:t>
-      </w:r>
-    </w:p>
-    <w:p>
-      <w:pPr>
-        <w:ind w:left="360"/>
-      </w:pPr>
-      <w:r>
-        <w:t>Fail (lỗi nặng): KCS gửi Risk Assessment → kĩ thuật phân tích nguyên nhân và soạn Risk Solution; Và sau đó gửi Kế hoạch. Kế hoạch nhận được nguyên nhân và Risk Solution. Xong sau đó, kế hoạch đánh giá ảnh hưởng tiến độ. Nếu không ảnh hưởng tiến độ giao hàng thì thông báo kĩ thuật làm Rework WO. Nếu làm ảnh hưởng tiến độ giao hàng, có nguy cơ trễ, thông báo đến Sale. Để Sale làm việc với khách hàng để chốt lại lịch giao hàng / giải pháp. Và nếu khách hàng không đồng ý thì thông báo đến Director quyết định hủy/ đền bù. Và nếu khách hàng đồng ý đổi ngày thì cập nhật lại kế hoạch sản xuất. </w:t>
-      </w:r>
-    </w:p>
-    <w:p>
-      <w:pPr>
-        <w:ind w:left="360"/>
-      </w:pPr>
-      <w:r>
-        <w:t>Luồng này lặp lại qua các công đoạn:</w:t>
-      </w:r>
-    </w:p>
-    <w:p>
-      <w:pPr>
-        <w:ind w:left="360"/>
-      </w:pPr>
-      <w:r>
-        <w:t>Warping: Leader Warping chạy mẻ mắc sợi, Complete à KCS quét kiểm tra kỹ thuật mắc sợi, độ đều/độ căng, sai lỗi hiển thị,... Pass: thông báo sang Leader Weaving. Fail: Redo hoặc Risk Assessment như trên.</w:t>
-      </w:r>
-    </w:p>
-    <w:p>
-      <w:pPr>
-        <w:ind w:left="360"/>
-      </w:pPr>
-      <w:r>
-        <w:t>Weaving: Leader Weaving nhận được các WO đã Pass từ Warping, chạy dệt, Complete  KCS kiểm tra độ bền/độ đều/lỗi khung/đúng mẫu,... Pass: hệ thống giao cho PM để cập nhật trạng thái thay cho bên Dyeing (Vendor). Fail: Redo hoặc Risk Assessment như trên.</w:t>
-      </w:r>
-    </w:p>
-    <w:p>
-      <w:pPr>
-        <w:ind w:left="360"/>
-      </w:pPr>
-      <w:r>
         <w:t xml:space="preserve">Dyeing (Vendor) – PM điều phối trên hệ thống. PM là người đổi trạng thái: khi gửi sang Vendor thì đặt </w:t>
       </w:r>
       <w:r>
@@ -1296,7 +1328,6 @@
         <w:ind w:left="360"/>
       </w:pPr>
       <w:r>
-        <w:lastRenderedPageBreak/>
         <w:t xml:space="preserve">Cutting: Leader Cutting nhận WO đã Pass từ Dyeing, chạy cắt theo quy cách/kích thước, Complete → KCS kiểm kích thước, mép cắt, độ chính xác, không tưa. </w:t>
       </w:r>
       <w:r>
@@ -1597,7 +1628,6 @@
         <w:rPr>
           <w:lang w:val="vi-VN"/>
         </w:rPr>
-        <w:lastRenderedPageBreak/>
         <w:t>*lưu ý: với khách hàng có tài khoản thì tạo  yêu cầu báo giá ở trong hay ở ngoài thì khách hàng đều tạo được.</w:t>
       </w:r>
     </w:p>
@@ -1827,6 +1857,7 @@
         <w:rPr>
           <w:lang w:val="vi-VN"/>
         </w:rPr>
+        <w:lastRenderedPageBreak/>
         <w:t>Màn danh sách yêu cầu báo giá của kế hoạch: mã yêu cầu báo giá(tự sinh mã RFQ-00000001), tên khách hàng, sđt, tổng số lượng, ngày tạo, trạng thái, người tạo, button: chi tiết (trong chi tiết có nút: kiểm tra máy móc, kiểm tra kho và nút tạo báo giá. Khi bấm nút kiểm tra máy móc, ktra kho sẽ hiện kết quả kiểm tra đủ hay ko đủ).</w:t>
       </w:r>
     </w:p>
@@ -2267,14 +2298,7 @@
         <w:rPr>
           <w:lang w:val="vi-VN"/>
         </w:rPr>
-        <w:t xml:space="preserve"> đơn hàng, tên khách hàng, tổng tiền, ngày tạo, trạng thái, ngày giao hàng(N/A), button: xem chi tiết(có link file hợp đồng đã upload và có 2 button: phê duyệt và từ chối hợp đồng. Khi ấn vào </w:t>
-      </w:r>
-      <w:r>
-        <w:rPr>
-          <w:lang w:val="vi-VN"/>
-        </w:rPr>
-        <w:lastRenderedPageBreak/>
-        <w:t>link hợp đồng đã upload sẽ sang trang khác để xem hợp đồng),.... có thông tin khách hàng, thông tin sản phẩm cùng báo giá, thông tin đơn hàng)</w:t>
+        <w:t xml:space="preserve"> đơn hàng, tên khách hàng, tổng tiền, ngày tạo, trạng thái, ngày giao hàng(N/A), button: xem chi tiết(có link file hợp đồng đã upload và có 2 button: phê duyệt và từ chối hợp đồng. Khi ấn vào link hợp đồng đã upload sẽ sang trang khác để xem hợp đồng),.... có thông tin khách hàng, thông tin sản phẩm cùng báo giá, thông tin đơn hàng)</w:t>
       </w:r>
     </w:p>
     <w:p>
@@ -2448,14 +2472,14 @@
         <w:rPr>
           <w:lang w:val="vi-VN"/>
         </w:rPr>
-        <w:t xml:space="preserve">Màn hình chi tiết lập kế hoạch sản xuất của giám đốc: trong đó có thông tin đơn hàng đã gộp (mã lô, tên sản phẩm, kích thước, tổng số lượng đã gộp, nguyên vật liệu tiêu hao, ngày bắt đầu dự kiến, ngày kết thúc dự kiến, trạng thái), Chi tiết công đoạn sản xuất: có cuồng mắc, dệt, nhuộm, cắt, may , đóng gói. Mỗi công đoạn này lại có: Máy móc sử dụng, người phụ trách, người kiểm tra, thời gian bắt </w:t>
+        <w:t xml:space="preserve">Màn hình chi tiết lập kế hoạch sản xuất của giám đốc: trong đó có thông tin đơn hàng đã gộp (mã lô, tên sản phẩm, kích thước, tổng số lượng đã gộp, nguyên vật </w:t>
       </w:r>
       <w:r>
         <w:rPr>
           <w:lang w:val="vi-VN"/>
         </w:rPr>
         <w:lastRenderedPageBreak/>
-        <w:t>đầu, thời gian kết thúc,thời lượng(giờ), trạng thái(N/A), Ghi chú.</w:t>
+        <w:t>liệu tiêu hao, ngày bắt đầu dự kiến, ngày kết thúc dự kiến, trạng thái), Chi tiết công đoạn sản xuất: có cuồng mắc, dệt, nhuộm, cắt, may , đóng gói. Mỗi công đoạn này lại có: Máy móc sử dụng, người phụ trách, người kiểm tra, thời gian bắt đầu, thời gian kết thúc,thời lượng(giờ), trạng thái(N/A), Ghi chú.</w:t>
       </w:r>
       <w:r>
         <w:rPr>
@@ -2580,19 +2604,7 @@
         <w:rPr>
           <w:lang w:val="vi-VN"/>
         </w:rPr>
-        <w:t xml:space="preserve">Màn hình danh sách Production Order (PO) của </w:t>
-      </w:r>
-      <w:r>
-        <w:rPr>
-          <w:lang w:val="vi-VN"/>
-        </w:rPr>
-        <w:t>Quản lí sản xuất</w:t>
-      </w:r>
-      <w:r>
-        <w:rPr>
-          <w:lang w:val="vi-VN"/>
-        </w:rPr>
-        <w:t xml:space="preserve">: Mã PO, Mã lô, Sản phẩm, Kích thước, Tổng số lượng đã gộp, Trạng </w:t>
+        <w:t xml:space="preserve">Màn hình danh sách Production Order (PO) của Quản lí sản xuất: Mã PO, Mã lô, Sản phẩm, Kích thước, Tổng số lượng đã gộp, Trạng </w:t>
       </w:r>
       <w:r>
         <w:rPr>
@@ -2640,19 +2652,7 @@
         <w:rPr>
           <w:lang w:val="vi-VN"/>
         </w:rPr>
-        <w:t>: Mã PO, ,mã lô, tên sản phẩm, kích thước, tổng số lượng đã gộp, nguyên vật liệu tiêu hao, ngày bắt đầu dự kiến, ngày kết thúc dự kiến, trạng thái, link (Kế hoạch sản xuất), button:</w:t>
-      </w:r>
-      <w:r>
-        <w:rPr>
-          <w:lang w:val="vi-VN"/>
-        </w:rPr>
-        <w:t xml:space="preserve"> Quay lại</w:t>
-      </w:r>
-      <w:r>
-        <w:rPr>
-          <w:lang w:val="vi-VN"/>
-        </w:rPr>
-        <w:t>.</w:t>
+        <w:t>: Mã PO, ,mã lô, tên sản phẩm, kích thước, tổng số lượng đã gộp, nguyên vật liệu tiêu hao, ngày bắt đầu dự kiến, ngày kết thúc dự kiến, trạng thái, link (Kế hoạch sản xuất), button: Quay lại.</w:t>
       </w:r>
     </w:p>
     <w:p>
@@ -2700,43 +2700,13 @@
         <w:rPr>
           <w:lang w:val="vi-VN"/>
         </w:rPr>
-        <w:t xml:space="preserve">Màn hình </w:t>
-      </w:r>
-      <w:r>
-        <w:rPr>
-          <w:lang w:val="vi-VN"/>
-        </w:rPr>
-        <w:t xml:space="preserve">chi tiết </w:t>
-      </w:r>
-      <w:r>
-        <w:rPr>
-          <w:lang w:val="vi-VN"/>
-        </w:rPr>
-        <w:t>Production Order (PO) của kĩ thuật:</w:t>
-      </w:r>
-      <w:r>
-        <w:rPr>
-          <w:lang w:val="vi-VN"/>
-        </w:rPr>
-        <w:t xml:space="preserve"> </w:t>
-      </w:r>
-      <w:r>
-        <w:rPr>
-          <w:lang w:val="vi-VN"/>
-        </w:rPr>
-        <w:t>Mã PO, ,</w:t>
-      </w:r>
-      <w:r>
-        <w:rPr>
-          <w:lang w:val="vi-VN"/>
-        </w:rPr>
-        <w:t xml:space="preserve">mã lô, tên sản phẩm, kích thước, tổng số lượng đã gộp, nguyên vật liệu tiêu hao, ngày bắt đầu dự kiến, ngày kết thúc dự kiến, trạng </w:t>
-      </w:r>
-      <w:r>
-        <w:rPr>
-          <w:lang w:val="vi-VN"/>
-        </w:rPr>
-        <w:t xml:space="preserve">thái, </w:t>
+        <w:t xml:space="preserve">Màn hình chi tiết Production Order (PO) của kĩ thuật: </w:t>
+      </w:r>
+      <w:r>
+        <w:rPr>
+          <w:lang w:val="vi-VN"/>
+        </w:rPr>
+        <w:t xml:space="preserve">Mã PO, ,mã lô, tên sản phẩm, kích thước, tổng số lượng đã gộp, nguyên vật liệu tiêu hao, ngày bắt đầu dự kiến, ngày kết thúc dự kiến, trạng thái, </w:t>
       </w:r>
       <w:r>
         <w:rPr>
@@ -2790,61 +2760,7 @@
         <w:rPr>
           <w:lang w:val="vi-VN"/>
         </w:rPr>
-        <w:t xml:space="preserve">. </w:t>
-      </w:r>
-      <w:r>
-        <w:rPr>
-          <w:lang w:val="vi-VN"/>
-        </w:rPr>
-        <w:t>Máy móc sử dụng, người phụ trách, người kiểm tra, thời gian</w:t>
-      </w:r>
-      <w:r>
-        <w:rPr>
-          <w:lang w:val="vi-VN"/>
-        </w:rPr>
-        <w:t xml:space="preserve"> dự kiến:</w:t>
-      </w:r>
-      <w:r>
-        <w:rPr>
-          <w:lang w:val="vi-VN"/>
-        </w:rPr>
-        <w:t xml:space="preserve"> bắt đầu</w:t>
-      </w:r>
-      <w:r>
-        <w:rPr>
-          <w:lang w:val="vi-VN"/>
-        </w:rPr>
-        <w:t xml:space="preserve"> []</w:t>
-      </w:r>
-      <w:r>
-        <w:rPr>
-          <w:lang w:val="vi-VN"/>
-        </w:rPr>
-        <w:t>,</w:t>
-      </w:r>
-      <w:r>
-        <w:rPr>
-          <w:lang w:val="vi-VN"/>
-        </w:rPr>
-        <w:t xml:space="preserve"> </w:t>
-      </w:r>
-      <w:r>
-        <w:rPr>
-          <w:lang w:val="vi-VN"/>
-        </w:rPr>
-        <w:t>kết thúc</w:t>
-      </w:r>
-      <w:r>
-        <w:rPr>
-          <w:lang w:val="vi-VN"/>
-        </w:rPr>
-        <w:t xml:space="preserve"> []</w:t>
-      </w:r>
-      <w:r>
-        <w:rPr>
-          <w:lang w:val="vi-VN"/>
-        </w:rPr>
-        <w:t>,</w:t>
+        <w:t>. Máy móc sử dụng, người phụ trách, người kiểm tra, thời gian dự kiến: bắt đầu [], kết thúc [],</w:t>
       </w:r>
       <w:r>
         <w:rPr>
@@ -2856,13 +2772,7 @@
         <w:rPr>
           <w:lang w:val="vi-VN"/>
         </w:rPr>
-        <w:t>thời lượng(giờ)</w:t>
-      </w:r>
-      <w:r>
-        <w:rPr>
-          <w:lang w:val="vi-VN"/>
-        </w:rPr>
-        <w:t xml:space="preserve">. Button: tiếp </w:t>
+        <w:t xml:space="preserve">thời lượng(giờ). Button: tiếp </w:t>
       </w:r>
       <w:r>
         <w:rPr>
@@ -2882,220 +2792,64 @@
         <w:rPr>
           <w:lang w:val="vi-VN"/>
         </w:rPr>
-        <w:t>Sau khi ấn tiếp tục xong chuyển tiếp sang. C</w:t>
-      </w:r>
-      <w:r>
-        <w:rPr>
-          <w:lang w:val="vi-VN"/>
-        </w:rPr>
-        <w:t xml:space="preserve">ông đoạn: </w:t>
-      </w:r>
-      <w:r>
-        <w:rPr>
-          <w:lang w:val="vi-VN"/>
-        </w:rPr>
-        <w:t xml:space="preserve">Weaving. </w:t>
-      </w:r>
-      <w:r>
-        <w:rPr>
-          <w:lang w:val="vi-VN"/>
-        </w:rPr>
-        <w:t xml:space="preserve">Máy móc sử dụng, người phụ trách, người kiểm tra, thời gian dự kiến: bắt đầu [], kết thúc </w:t>
-      </w:r>
-      <w:r>
-        <w:rPr>
-          <w:lang w:val="vi-VN"/>
-        </w:rPr>
         <w:lastRenderedPageBreak/>
-        <w:t>[],thời gian thực tế: bắt đầu [], kết thúc []</w:t>
-      </w:r>
-      <w:r>
-        <w:rPr>
-          <w:lang w:val="vi-VN"/>
-        </w:rPr>
-        <w:t xml:space="preserve">, </w:t>
-      </w:r>
-      <w:r>
-        <w:rPr>
-          <w:lang w:val="vi-VN"/>
-        </w:rPr>
-        <w:t>thời lượng(giờ).</w:t>
-      </w:r>
-      <w:r>
-        <w:rPr>
-          <w:lang w:val="vi-VN"/>
-        </w:rPr>
-        <w:t xml:space="preserve"> Button: tiếp tục, quay lại.</w:t>
-      </w:r>
-    </w:p>
-    <w:p>
-      <w:pPr>
-        <w:pStyle w:val="ListParagraph"/>
-        <w:rPr>
-          <w:lang w:val="vi-VN"/>
-        </w:rPr>
-      </w:pPr>
-      <w:r>
-        <w:rPr>
-          <w:lang w:val="vi-VN"/>
-        </w:rPr>
-        <w:t xml:space="preserve">Sau khi ấn tiếp tục xong chuyển tiếp </w:t>
-      </w:r>
-      <w:r>
-        <w:rPr>
-          <w:lang w:val="vi-VN"/>
-        </w:rPr>
-        <w:t>sang, quay lại thì quay lại công đoạn trước đó</w:t>
-      </w:r>
-      <w:r>
-        <w:rPr>
-          <w:lang w:val="vi-VN"/>
-        </w:rPr>
-        <w:t xml:space="preserve">. </w:t>
-      </w:r>
-      <w:r>
-        <w:rPr>
-          <w:lang w:val="vi-VN"/>
-        </w:rPr>
-        <w:t>C</w:t>
-      </w:r>
-      <w:r>
-        <w:rPr>
-          <w:lang w:val="vi-VN"/>
-        </w:rPr>
-        <w:t xml:space="preserve">ông đoạn: </w:t>
-      </w:r>
-      <w:r>
-        <w:rPr>
-          <w:lang w:val="vi-VN"/>
-        </w:rPr>
-        <w:t>Dyeing</w:t>
-      </w:r>
-      <w:r>
-        <w:rPr>
-          <w:lang w:val="vi-VN"/>
-        </w:rPr>
-        <w:t xml:space="preserve">. </w:t>
-      </w:r>
-      <w:r>
-        <w:rPr>
-          <w:lang w:val="vi-VN"/>
-        </w:rPr>
-        <w:t>N</w:t>
-      </w:r>
-      <w:r>
-        <w:rPr>
-          <w:lang w:val="vi-VN"/>
-        </w:rPr>
-        <w:t>gười phụ trách, người kiểm tra, thời gian dự kiến: bắt đầu [], kết thúc [],thời gian thực tế: bắt đầu [], kết thúc [], thời lượng(giờ). Button: tiếp tục, quay lại.</w:t>
-      </w:r>
-    </w:p>
-    <w:p>
-      <w:pPr>
-        <w:pStyle w:val="ListParagraph"/>
-        <w:rPr>
-          <w:lang w:val="vi-VN"/>
-        </w:rPr>
-      </w:pPr>
-      <w:r>
-        <w:rPr>
-          <w:lang w:val="vi-VN"/>
-        </w:rPr>
-        <w:t xml:space="preserve">Sau khi ấn tiếp tục xong chuyển tiếp </w:t>
-      </w:r>
-      <w:r>
-        <w:rPr>
-          <w:lang w:val="vi-VN"/>
-        </w:rPr>
-        <w:t xml:space="preserve">sang, </w:t>
-      </w:r>
-      <w:r>
-        <w:rPr>
-          <w:lang w:val="vi-VN"/>
-        </w:rPr>
-        <w:t xml:space="preserve">quay lại thì quay lại công đoạn trước đó. </w:t>
-      </w:r>
-      <w:r>
-        <w:rPr>
-          <w:lang w:val="vi-VN"/>
-        </w:rPr>
-        <w:t>C</w:t>
-      </w:r>
-      <w:r>
-        <w:rPr>
-          <w:lang w:val="vi-VN"/>
-        </w:rPr>
-        <w:t>ông đoạn:</w:t>
-      </w:r>
-      <w:r>
-        <w:rPr>
-          <w:lang w:val="vi-VN"/>
-        </w:rPr>
-        <w:t xml:space="preserve"> Cutting</w:t>
-      </w:r>
-      <w:r>
-        <w:rPr>
-          <w:lang w:val="vi-VN"/>
-        </w:rPr>
-        <w:t>. Máy móc sử dụng, người phụ trách, người kiểm tra, thời gian dự kiến: bắt đầu [], kết thúc [],thời gian thực tế: bắt đầu [], kết thúc [], thời lượng(giờ). Button: tiếp tục, quay lại.</w:t>
-      </w:r>
-    </w:p>
-    <w:p>
-      <w:pPr>
-        <w:pStyle w:val="ListParagraph"/>
-        <w:rPr>
-          <w:lang w:val="vi-VN"/>
-        </w:rPr>
-      </w:pPr>
-      <w:r>
-        <w:rPr>
-          <w:lang w:val="vi-VN"/>
-        </w:rPr>
-        <w:t xml:space="preserve">Sau khi ấn tiếp tục xong chuyển tiếp sang, quay lại thì quay lại công đoạn trước đó. Công đoạn: </w:t>
-      </w:r>
-      <w:r>
-        <w:rPr>
-          <w:lang w:val="vi-VN"/>
-        </w:rPr>
-        <w:t>Hemming</w:t>
-      </w:r>
-      <w:r>
-        <w:rPr>
-          <w:lang w:val="vi-VN"/>
-        </w:rPr>
-        <w:t>. Máy móc sử dụng, người phụ trách, người kiểm tra, thời gian dự kiến: bắt đầu [], kết thúc [],thời gian thực tế: bắt đầu [], kết thúc [], thời lượng(giờ). Button: tiếp tục, quay lại.</w:t>
-      </w:r>
-    </w:p>
-    <w:p>
-      <w:pPr>
-        <w:pStyle w:val="ListParagraph"/>
-        <w:rPr>
-          <w:lang w:val="vi-VN"/>
-        </w:rPr>
-      </w:pPr>
-      <w:r>
-        <w:rPr>
-          <w:lang w:val="vi-VN"/>
-        </w:rPr>
-        <w:t xml:space="preserve">Sau khi ấn tiếp tục xong chuyển tiếp sang, quay lại thì quay lại công đoạn trước đó. Công đoạn: Packaging. </w:t>
-      </w:r>
-      <w:r>
-        <w:rPr>
-          <w:lang w:val="vi-VN"/>
-        </w:rPr>
-        <w:t>N</w:t>
-      </w:r>
-      <w:r>
-        <w:rPr>
-          <w:lang w:val="vi-VN"/>
-        </w:rPr>
-        <w:t xml:space="preserve">gười phụ trách, người kiểm tra, thời gian dự kiến: bắt đầu [], kết thúc [],thời gian thực tế: bắt đầu [], kết thúc [], thời lượng(giờ). Button: quay </w:t>
-      </w:r>
-      <w:r>
-        <w:rPr>
-          <w:lang w:val="vi-VN"/>
-        </w:rPr>
-        <w:t xml:space="preserve">lại, </w:t>
+        <w:t>Sau khi ấn tiếp tục xong chuyển tiếp sang. Công đoạn: Weaving. Máy móc sử dụng, người phụ trách, người kiểm tra, thời gian dự kiến: bắt đầu [], kết thúc [],thời gian thực tế: bắt đầu [], kết thúc [], thời lượng(giờ). Button: tiếp tục, quay lại.</w:t>
+      </w:r>
+    </w:p>
+    <w:p>
+      <w:pPr>
+        <w:pStyle w:val="ListParagraph"/>
+        <w:rPr>
+          <w:lang w:val="vi-VN"/>
+        </w:rPr>
+      </w:pPr>
+      <w:r>
+        <w:rPr>
+          <w:lang w:val="vi-VN"/>
+        </w:rPr>
+        <w:t>Sau khi ấn tiếp tục xong chuyển tiếp sang, quay lại thì quay lại công đoạn trước đó. Công đoạn: Dyeing. Người phụ trách, người kiểm tra, thời gian dự kiến: bắt đầu [], kết thúc [],thời gian thực tế: bắt đầu [], kết thúc [], thời lượng(giờ). Button: tiếp tục, quay lại.</w:t>
+      </w:r>
+    </w:p>
+    <w:p>
+      <w:pPr>
+        <w:pStyle w:val="ListParagraph"/>
+        <w:rPr>
+          <w:lang w:val="vi-VN"/>
+        </w:rPr>
+      </w:pPr>
+      <w:r>
+        <w:rPr>
+          <w:lang w:val="vi-VN"/>
+        </w:rPr>
+        <w:t>Sau khi ấn tiếp tục xong chuyển tiếp sang, quay lại thì quay lại công đoạn trước đó. Công đoạn: Cutting. Máy móc sử dụng, người phụ trách, người kiểm tra, thời gian dự kiến: bắt đầu [], kết thúc [],thời gian thực tế: bắt đầu [], kết thúc [], thời lượng(giờ). Button: tiếp tục, quay lại.</w:t>
+      </w:r>
+    </w:p>
+    <w:p>
+      <w:pPr>
+        <w:pStyle w:val="ListParagraph"/>
+        <w:rPr>
+          <w:lang w:val="vi-VN"/>
+        </w:rPr>
+      </w:pPr>
+      <w:r>
+        <w:rPr>
+          <w:lang w:val="vi-VN"/>
+        </w:rPr>
+        <w:t>Sau khi ấn tiếp tục xong chuyển tiếp sang, quay lại thì quay lại công đoạn trước đó. Công đoạn: Hemming. Máy móc sử dụng, người phụ trách, người kiểm tra, thời gian dự kiến: bắt đầu [], kết thúc [],thời gian thực tế: bắt đầu [], kết thúc [], thời lượng(giờ). Button: tiếp tục, quay lại.</w:t>
+      </w:r>
+    </w:p>
+    <w:p>
+      <w:pPr>
+        <w:pStyle w:val="ListParagraph"/>
+        <w:rPr>
+          <w:lang w:val="vi-VN"/>
+        </w:rPr>
+      </w:pPr>
+      <w:r>
+        <w:rPr>
+          <w:lang w:val="vi-VN"/>
+        </w:rPr>
+        <w:t xml:space="preserve">Sau khi ấn tiếp tục xong chuyển tiếp sang, quay lại thì quay lại công đoạn trước đó. Công đoạn: Packaging. Người phụ trách, người kiểm tra, thời gian dự kiến: bắt đầu [], kết thúc [],thời gian thực tế: bắt đầu [], kết thúc [], thời lượng(giờ). Button: quay lại, </w:t>
       </w:r>
       <w:r>
         <w:rPr>
@@ -3163,19 +2917,7 @@
         <w:rPr>
           <w:lang w:val="vi-VN"/>
         </w:rPr>
-        <w:t xml:space="preserve">Màn hình danh sách WO của </w:t>
-      </w:r>
-      <w:r>
-        <w:rPr>
-          <w:lang w:val="vi-VN"/>
-        </w:rPr>
-        <w:t>PM</w:t>
-      </w:r>
-      <w:r>
-        <w:rPr>
-          <w:lang w:val="vi-VN"/>
-        </w:rPr>
-        <w:t>: Mã PO, Mã WO, ngày tạo, người tạo, trạng thái, button: Xem chi tiết.</w:t>
+        <w:t>Màn hình danh sách WO của PM: Mã PO, Mã WO, ngày tạo, người tạo, trạng thái, button: Xem chi tiết.</w:t>
       </w:r>
     </w:p>
     <w:p>
@@ -3277,56 +3019,14 @@
         <w:rPr>
           <w:lang w:val="vi-VN"/>
         </w:rPr>
+        <w:lastRenderedPageBreak/>
         <w:t xml:space="preserve">Màn hình xem chi tiết WO của kĩ thuật: </w:t>
       </w:r>
       <w:r>
         <w:rPr>
           <w:lang w:val="vi-VN"/>
         </w:rPr>
-        <w:t xml:space="preserve">Trên có thông tin Work Order: </w:t>
-      </w:r>
-      <w:r>
-        <w:rPr>
-          <w:lang w:val="vi-VN"/>
-        </w:rPr>
-        <w:t>Mã PO,</w:t>
-      </w:r>
-      <w:r>
-        <w:rPr>
-          <w:lang w:val="vi-VN"/>
-        </w:rPr>
-        <w:t xml:space="preserve"> Mã WO</w:t>
-      </w:r>
-      <w:r>
-        <w:rPr>
-          <w:lang w:val="vi-VN"/>
-        </w:rPr>
-        <w:t xml:space="preserve">, tên sản phẩm, kích thước, tổng số lượng đã gộp, ngày bắt đầu dự kiến, ngày kết thúc dự kiến, </w:t>
-      </w:r>
-      <w:r>
-        <w:rPr>
-          <w:lang w:val="vi-VN"/>
-        </w:rPr>
-        <w:t xml:space="preserve">người phê duyệt (N/A), </w:t>
-      </w:r>
-      <w:r>
-        <w:rPr>
-          <w:lang w:val="vi-VN"/>
-        </w:rPr>
-        <w:t xml:space="preserve">trạng </w:t>
-      </w:r>
-      <w:r>
-        <w:rPr>
-          <w:lang w:val="vi-VN"/>
-        </w:rPr>
-        <w:t xml:space="preserve">thái. Dưới có danh sách các </w:t>
-      </w:r>
-      <w:r>
-        <w:rPr>
-          <w:lang w:val="vi-VN"/>
-        </w:rPr>
-        <w:lastRenderedPageBreak/>
-        <w:t xml:space="preserve">công đoạn: (Sau đó khi ấn vô công đoạn nào thì nó ra chi tiết công đoạn đó) </w:t>
+        <w:t xml:space="preserve">Trên có thông tin Work Order: Mã PO, Mã WO, tên sản phẩm, kích thước, tổng số lượng đã gộp, ngày bắt đầu dự kiến, ngày kết thúc dự kiến, người phê duyệt (N/A), trạng thái. Dưới có danh sách các công đoạn: (Sau đó khi ấn vô công đoạn nào thì nó ra chi tiết công đoạn đó) </w:t>
       </w:r>
       <w:r>
         <w:rPr>
@@ -3450,19 +3150,7 @@
         <w:rPr>
           <w:lang w:val="vi-VN"/>
         </w:rPr>
-        <w:t xml:space="preserve">Khi ấn vô công đoạn: </w:t>
-      </w:r>
-      <w:r>
-        <w:rPr>
-          <w:lang w:val="vi-VN"/>
-        </w:rPr>
-        <w:t>Weaving</w:t>
-      </w:r>
-      <w:r>
-        <w:rPr>
-          <w:lang w:val="vi-VN"/>
-        </w:rPr>
-        <w:t xml:space="preserve">. Nó sẽ hiển thị thông tin sau: </w:t>
+        <w:t xml:space="preserve">Khi ấn vô công đoạn: Weaving. Nó sẽ hiển thị thông tin sau: </w:t>
       </w:r>
       <w:r>
         <w:rPr>
@@ -3474,13 +3162,7 @@
         <w:rPr>
           <w:lang w:val="vi-VN"/>
         </w:rPr>
-        <w:t xml:space="preserve">, </w:t>
-      </w:r>
-      <w:r>
-        <w:rPr>
-          <w:lang w:val="vi-VN"/>
-        </w:rPr>
-        <w:t>Trạng thái (N/A)</w:t>
+        <w:t>, Trạng thái (N/A)</w:t>
       </w:r>
       <w:r>
         <w:rPr>
@@ -3512,25 +3194,7 @@
         <w:rPr>
           <w:lang w:val="vi-VN"/>
         </w:rPr>
-        <w:t xml:space="preserve">Khi ấn vô công đoạn: </w:t>
-      </w:r>
-      <w:r>
-        <w:rPr>
-          <w:lang w:val="vi-VN"/>
-        </w:rPr>
-        <w:t>Dyeing</w:t>
-      </w:r>
-      <w:r>
-        <w:rPr>
-          <w:lang w:val="vi-VN"/>
-        </w:rPr>
-        <w:t xml:space="preserve">. Nó sẽ hiển thị thông tin </w:t>
-      </w:r>
-      <w:r>
-        <w:rPr>
-          <w:lang w:val="vi-VN"/>
-        </w:rPr>
-        <w:t>sau:</w:t>
+        <w:t>Khi ấn vô công đoạn: Dyeing. Nó sẽ hiển thị thông tin sau:</w:t>
       </w:r>
       <w:r>
         <w:rPr>
@@ -3542,13 +3206,7 @@
         <w:rPr>
           <w:lang w:val="vi-VN"/>
         </w:rPr>
-        <w:t xml:space="preserve">, </w:t>
-      </w:r>
-      <w:r>
-        <w:rPr>
-          <w:lang w:val="vi-VN"/>
-        </w:rPr>
-        <w:t>Trạng thái (N/A)</w:t>
+        <w:t>, Trạng thái (N/A)</w:t>
       </w:r>
       <w:r>
         <w:rPr>
@@ -3580,19 +3238,7 @@
         <w:rPr>
           <w:lang w:val="vi-VN"/>
         </w:rPr>
-        <w:t xml:space="preserve">Khi ấn vô công đoạn: </w:t>
-      </w:r>
-      <w:r>
-        <w:rPr>
-          <w:lang w:val="vi-VN"/>
-        </w:rPr>
-        <w:t>Cutting</w:t>
-      </w:r>
-      <w:r>
-        <w:rPr>
-          <w:lang w:val="vi-VN"/>
-        </w:rPr>
-        <w:t>. Nó sẽ hiển thị thông tin sau:</w:t>
+        <w:t>Khi ấn vô công đoạn: Cutting. Nó sẽ hiển thị thông tin sau:</w:t>
       </w:r>
       <w:r>
         <w:rPr>
@@ -3604,13 +3250,7 @@
         <w:rPr>
           <w:lang w:val="vi-VN"/>
         </w:rPr>
-        <w:t xml:space="preserve">, </w:t>
-      </w:r>
-      <w:r>
-        <w:rPr>
-          <w:lang w:val="vi-VN"/>
-        </w:rPr>
-        <w:t>Trạng thái (N/A)</w:t>
+        <w:t>, Trạng thái (N/A)</w:t>
       </w:r>
       <w:r>
         <w:rPr>
@@ -3642,19 +3282,7 @@
         <w:rPr>
           <w:lang w:val="vi-VN"/>
         </w:rPr>
-        <w:t xml:space="preserve">Khi ấn vô công đoạn: </w:t>
-      </w:r>
-      <w:r>
-        <w:rPr>
-          <w:lang w:val="vi-VN"/>
-        </w:rPr>
-        <w:t>Hemming</w:t>
-      </w:r>
-      <w:r>
-        <w:rPr>
-          <w:lang w:val="vi-VN"/>
-        </w:rPr>
-        <w:t>. Nó sẽ hiển thị thông tin sau:</w:t>
+        <w:t>Khi ấn vô công đoạn: Hemming. Nó sẽ hiển thị thông tin sau:</w:t>
       </w:r>
       <w:r>
         <w:rPr>
@@ -3666,13 +3294,7 @@
         <w:rPr>
           <w:lang w:val="vi-VN"/>
         </w:rPr>
-        <w:t xml:space="preserve">, </w:t>
-      </w:r>
-      <w:r>
-        <w:rPr>
-          <w:lang w:val="vi-VN"/>
-        </w:rPr>
-        <w:t>Trạng thái (N/A)</w:t>
+        <w:t>, Trạng thái (N/A)</w:t>
       </w:r>
       <w:r>
         <w:rPr>
@@ -3704,19 +3326,7 @@
         <w:rPr>
           <w:lang w:val="vi-VN"/>
         </w:rPr>
-        <w:t xml:space="preserve">Khi ấn vô công đoạn: </w:t>
-      </w:r>
-      <w:r>
-        <w:rPr>
-          <w:lang w:val="vi-VN"/>
-        </w:rPr>
-        <w:t>Packaging</w:t>
-      </w:r>
-      <w:r>
-        <w:rPr>
-          <w:lang w:val="vi-VN"/>
-        </w:rPr>
-        <w:t xml:space="preserve">. Nó sẽ hiển thị thông tin sau: </w:t>
+        <w:t xml:space="preserve">Khi ấn vô công đoạn: Packaging. Nó sẽ hiển thị thông tin sau: </w:t>
       </w:r>
       <w:r>
         <w:rPr>
@@ -3728,13 +3338,7 @@
         <w:rPr>
           <w:lang w:val="vi-VN"/>
         </w:rPr>
-        <w:t xml:space="preserve">, </w:t>
-      </w:r>
-      <w:r>
-        <w:rPr>
-          <w:lang w:val="vi-VN"/>
-        </w:rPr>
-        <w:t>Trạng thái (N/A)</w:t>
+        <w:t>, Trạng thái (N/A)</w:t>
       </w:r>
       <w:r>
         <w:rPr>
@@ -3790,13 +3394,7 @@
         <w:rPr>
           <w:lang w:val="vi-VN"/>
         </w:rPr>
-        <w:t xml:space="preserve">Mã PO, </w:t>
-      </w:r>
-      <w:r>
-        <w:rPr>
-          <w:lang w:val="vi-VN"/>
-        </w:rPr>
-        <w:t xml:space="preserve">Mã WO, </w:t>
+        <w:t xml:space="preserve">Mã PO, Mã WO, </w:t>
       </w:r>
       <w:r>
         <w:rPr>
@@ -3808,13 +3406,7 @@
         <w:rPr>
           <w:lang w:val="vi-VN"/>
         </w:rPr>
-        <w:t xml:space="preserve">ngày tạo, người tạo, trạng thái, button: Xem chi </w:t>
-      </w:r>
-      <w:r>
-        <w:rPr>
-          <w:lang w:val="vi-VN"/>
-        </w:rPr>
-        <w:t>tiết, Cập nhật trạng thái.</w:t>
+        <w:t>ngày tạo, người tạo, trạng thái, button: Xem chi tiết, Cập nhật trạng thái.</w:t>
       </w:r>
     </w:p>
     <w:p>
@@ -3832,13 +3424,7 @@
         <w:rPr>
           <w:lang w:val="vi-VN"/>
         </w:rPr>
-        <w:t xml:space="preserve">Màn hình chi tiết của Leader các công đoạn: </w:t>
-      </w:r>
-      <w:r>
-        <w:rPr>
-          <w:lang w:val="vi-VN"/>
-        </w:rPr>
-        <w:t xml:space="preserve">Trên có thông tin Work Order: Mã PO, Mã WO, tên sản phẩm, kích thước, tổng số lượng đã gộp, ngày bắt đầu dự kiến, ngày kết thúc dự kiến, người phê duyệt (N/A), trạng thái. Dưới </w:t>
+        <w:t xml:space="preserve">Màn hình chi tiết của Leader các công đoạn: Trên có thông tin Work Order: Mã PO, Mã WO, tên sản phẩm, kích thước, tổng số lượng đã gộp, ngày bắt đầu dự kiến, ngày kết thúc dự kiến, người phê duyệt (N/A), trạng thái. Dưới </w:t>
       </w:r>
       <w:r>
         <w:rPr>
@@ -3850,6 +3436,7 @@
         <w:rPr>
           <w:lang w:val="vi-VN"/>
         </w:rPr>
+        <w:lastRenderedPageBreak/>
         <w:t>công đoạn</w:t>
       </w:r>
       <w:r>
@@ -3912,13 +3499,7 @@
         <w:rPr>
           <w:lang w:val="vi-VN"/>
         </w:rPr>
-        <w:t xml:space="preserve">KCS: </w:t>
-      </w:r>
-      <w:r>
-        <w:rPr>
-          <w:lang w:val="vi-VN"/>
-        </w:rPr>
-        <w:t xml:space="preserve">Mã PO, Mã WO, </w:t>
+        <w:t xml:space="preserve">KCS: Mã PO, Mã WO, </w:t>
       </w:r>
       <w:r>
         <w:rPr>
@@ -3930,19 +3511,7 @@
         <w:rPr>
           <w:lang w:val="vi-VN"/>
         </w:rPr>
-        <w:t xml:space="preserve">ngày tạo, người tạo, trạng thái, button: Xem chi </w:t>
-      </w:r>
-      <w:r>
-        <w:rPr>
-          <w:lang w:val="vi-VN"/>
-        </w:rPr>
-        <w:t>tiết, Kiểm tra</w:t>
-      </w:r>
-      <w:r>
-        <w:rPr>
-          <w:lang w:val="vi-VN"/>
-        </w:rPr>
-        <w:t>.</w:t>
+        <w:t>ngày tạo, người tạo, trạng thái, button: Xem chi tiết, Kiểm tra.</w:t>
       </w:r>
     </w:p>
     <w:p>
@@ -4082,13 +3651,93 @@
         <w:rPr>
           <w:lang w:val="vi-VN"/>
         </w:rPr>
-        <w:t xml:space="preserve">Weaving: </w:t>
-      </w:r>
-      <w:r>
-        <w:rPr>
-          <w:lang w:val="vi-VN"/>
-        </w:rPr>
-        <w:t>Tiêu chí kiểm tra:</w:t>
+        <w:t xml:space="preserve">Weaving: Tiêu chí kiểm tra: </w:t>
+      </w:r>
+      <w:r>
+        <w:rPr>
+          <w:lang w:val="vi-VN"/>
+        </w:rPr>
+        <w:t xml:space="preserve">Mật độ </w:t>
+      </w:r>
+      <w:r>
+        <w:rPr>
+          <w:lang w:val="vi-VN"/>
+        </w:rPr>
+        <w:t xml:space="preserve">dệt, </w:t>
+      </w:r>
+      <w:r>
+        <w:rPr>
+          <w:lang w:val="vi-VN"/>
+        </w:rPr>
+        <w:t xml:space="preserve">Độ rộng </w:t>
+      </w:r>
+      <w:r>
+        <w:rPr>
+          <w:lang w:val="vi-VN"/>
+        </w:rPr>
+        <w:t xml:space="preserve">vải, </w:t>
+      </w:r>
+      <w:r>
+        <w:rPr>
+          <w:lang w:val="vi-VN"/>
+        </w:rPr>
+        <w:t xml:space="preserve">mất </w:t>
+      </w:r>
+      <w:r>
+        <w:rPr>
+          <w:lang w:val="vi-VN"/>
+        </w:rPr>
+        <w:t xml:space="preserve">vòng, Sọc, </w:t>
+      </w:r>
+      <w:r>
+        <w:rPr>
+          <w:lang w:val="vi-VN"/>
+        </w:rPr>
+        <w:t xml:space="preserve">Vải </w:t>
+      </w:r>
+      <w:r>
+        <w:rPr>
+          <w:lang w:val="vi-VN"/>
+        </w:rPr>
+        <w:t xml:space="preserve">vặn, </w:t>
+      </w:r>
+      <w:r>
+        <w:rPr>
+          <w:lang w:val="vi-VN"/>
+        </w:rPr>
+        <w:t>Độ bền kéo Warp/</w:t>
+      </w:r>
+      <w:r>
+        <w:rPr>
+          <w:lang w:val="vi-VN"/>
+        </w:rPr>
+        <w:t>Weft.</w:t>
+      </w:r>
+    </w:p>
+    <w:p>
+      <w:pPr>
+        <w:pStyle w:val="ListParagraph"/>
+        <w:rPr>
+          <w:lang w:val="vi-VN"/>
+        </w:rPr>
+      </w:pPr>
+      <w:r>
+        <w:rPr>
+          <w:lang w:val="vi-VN"/>
+        </w:rPr>
+        <w:t xml:space="preserve">+ </w:t>
+      </w:r>
+      <w:r>
+        <w:rPr>
+          <w:lang w:val="vi-VN"/>
+        </w:rPr>
+        <w:t>Công đoạn</w:t>
+      </w:r>
+      <w:r>
+        <w:rPr>
+          <w:lang w:val="vi-VN"/>
+        </w:rPr>
+        <w:t xml:space="preserve"> Dyeing (Vendor)</w:t>
       </w:r>
       <w:r>
         <w:rPr>
@@ -4100,61 +3749,103 @@
         <w:rPr>
           <w:lang w:val="vi-VN"/>
         </w:rPr>
-        <w:t xml:space="preserve">Mật độ </w:t>
-      </w:r>
-      <w:r>
-        <w:rPr>
-          <w:lang w:val="vi-VN"/>
-        </w:rPr>
-        <w:t xml:space="preserve">dệt, </w:t>
-      </w:r>
-      <w:r>
-        <w:rPr>
-          <w:lang w:val="vi-VN"/>
-        </w:rPr>
-        <w:t xml:space="preserve">Độ rộng </w:t>
-      </w:r>
-      <w:r>
-        <w:rPr>
-          <w:lang w:val="vi-VN"/>
-        </w:rPr>
-        <w:t xml:space="preserve">vải, </w:t>
-      </w:r>
-      <w:r>
-        <w:rPr>
-          <w:lang w:val="vi-VN"/>
-        </w:rPr>
-        <w:t xml:space="preserve">mất </w:t>
-      </w:r>
-      <w:r>
-        <w:rPr>
-          <w:lang w:val="vi-VN"/>
-        </w:rPr>
-        <w:t xml:space="preserve">vòng, Sọc, </w:t>
-      </w:r>
-      <w:r>
-        <w:rPr>
-          <w:lang w:val="vi-VN"/>
-        </w:rPr>
-        <w:t xml:space="preserve">Vải </w:t>
-      </w:r>
-      <w:r>
-        <w:rPr>
-          <w:lang w:val="vi-VN"/>
-        </w:rPr>
-        <w:t xml:space="preserve">vặn, </w:t>
-      </w:r>
-      <w:r>
-        <w:rPr>
-          <w:lang w:val="vi-VN"/>
-        </w:rPr>
-        <w:t>Độ bền kéo Warp/</w:t>
-      </w:r>
-      <w:r>
-        <w:rPr>
-          <w:lang w:val="vi-VN"/>
-        </w:rPr>
-        <w:t>Weft.</w:t>
+        <w:t xml:space="preserve">: Tiêu chí kiểm tra: </w:t>
+      </w:r>
+      <w:r>
+        <w:rPr>
+          <w:lang w:val="vi-VN"/>
+        </w:rPr>
+        <w:t>Không lem/loang</w:t>
+      </w:r>
+      <w:r>
+        <w:rPr>
+          <w:lang w:val="vi-VN"/>
+        </w:rPr>
+        <w:t xml:space="preserve">, </w:t>
+      </w:r>
+      <w:r>
+        <w:rPr>
+          <w:lang w:val="vi-VN"/>
+        </w:rPr>
+        <w:t xml:space="preserve">Ánh </w:t>
+      </w:r>
+      <w:r>
+        <w:rPr>
+          <w:lang w:val="vi-VN"/>
+        </w:rPr>
+        <w:t xml:space="preserve">sáng, </w:t>
+      </w:r>
+      <w:r>
+        <w:rPr>
+          <w:lang w:val="vi-VN"/>
+        </w:rPr>
+        <w:t xml:space="preserve">Độ </w:t>
+      </w:r>
+      <w:r>
+        <w:rPr>
+          <w:lang w:val="vi-VN"/>
+        </w:rPr>
+        <w:t xml:space="preserve">co, </w:t>
+      </w:r>
+      <w:r>
+        <w:rPr>
+          <w:lang w:val="vi-VN"/>
+        </w:rPr>
+        <w:t xml:space="preserve">Không dư hóa </w:t>
+      </w:r>
+      <w:r>
+        <w:rPr>
+          <w:lang w:val="vi-VN"/>
+        </w:rPr>
+        <w:t xml:space="preserve">chất, </w:t>
+      </w:r>
+      <w:r>
+        <w:rPr>
+          <w:lang w:val="vi-VN"/>
+        </w:rPr>
+        <w:t xml:space="preserve">Độ đều </w:t>
+      </w:r>
+      <w:r>
+        <w:rPr>
+          <w:lang w:val="vi-VN"/>
+        </w:rPr>
+        <w:t xml:space="preserve">màu, </w:t>
+      </w:r>
+      <w:r>
+        <w:rPr>
+          <w:lang w:val="vi-VN"/>
+        </w:rPr>
+        <w:t xml:space="preserve">Độ bền </w:t>
+      </w:r>
+      <w:r>
+        <w:rPr>
+          <w:lang w:val="vi-VN"/>
+        </w:rPr>
+        <w:t xml:space="preserve">màu, </w:t>
+      </w:r>
+      <w:r>
+        <w:rPr>
+          <w:lang w:val="vi-VN"/>
+        </w:rPr>
+        <w:t xml:space="preserve">Độ co rút sau </w:t>
+      </w:r>
+      <w:r>
+        <w:rPr>
+          <w:lang w:val="vi-VN"/>
+        </w:rPr>
+        <w:t xml:space="preserve">nhuộm, </w:t>
+      </w:r>
+      <w:r>
+        <w:rPr>
+          <w:lang w:val="vi-VN"/>
+        </w:rPr>
+        <w:t xml:space="preserve">Độ </w:t>
+      </w:r>
+      <w:r>
+        <w:rPr>
+          <w:lang w:val="vi-VN"/>
+        </w:rPr>
+        <w:t xml:space="preserve">mềm. </w:t>
       </w:r>
     </w:p>
     <w:p>
@@ -4174,13 +3865,129 @@
         <w:rPr>
           <w:lang w:val="vi-VN"/>
         </w:rPr>
+        <w:t xml:space="preserve">Công đoạn </w:t>
+      </w:r>
+      <w:r>
+        <w:rPr>
+          <w:lang w:val="vi-VN"/>
+        </w:rPr>
+        <w:t xml:space="preserve">Cutting </w:t>
+      </w:r>
+      <w:r>
+        <w:rPr>
+          <w:lang w:val="vi-VN"/>
+        </w:rPr>
+        <w:t>: Tiêu chí kiểm tra:</w:t>
+      </w:r>
+      <w:r>
+        <w:rPr>
+          <w:lang w:val="vi-VN"/>
+        </w:rPr>
+        <w:t xml:space="preserve"> </w:t>
+      </w:r>
+      <w:r>
+        <w:rPr>
+          <w:lang w:val="vi-VN"/>
+        </w:rPr>
+        <w:t xml:space="preserve">Kích thước </w:t>
+      </w:r>
+      <w:r>
+        <w:rPr>
+          <w:lang w:val="vi-VN"/>
+        </w:rPr>
+        <w:t xml:space="preserve">chuẩn, </w:t>
+      </w:r>
+      <w:r>
+        <w:rPr>
+          <w:lang w:val="vi-VN"/>
+        </w:rPr>
+        <w:t xml:space="preserve">Đường cắt </w:t>
+      </w:r>
+      <w:r>
+        <w:rPr>
+          <w:lang w:val="vi-VN"/>
+        </w:rPr>
+        <w:t xml:space="preserve">thẳng, </w:t>
+      </w:r>
+      <w:r>
+        <w:rPr>
+          <w:lang w:val="vi-VN"/>
+        </w:rPr>
+        <w:t>không tưa sợi</w:t>
+      </w:r>
+      <w:r>
+        <w:rPr>
+          <w:lang w:val="vi-VN"/>
+        </w:rPr>
+        <w:t xml:space="preserve"> ; </w:t>
+      </w:r>
+      <w:r>
+        <w:rPr>
+          <w:lang w:val="vi-VN"/>
+        </w:rPr>
+        <w:t xml:space="preserve">Góc vuông vắn, mép </w:t>
+      </w:r>
+      <w:r>
+        <w:rPr>
+          <w:lang w:val="vi-VN"/>
+        </w:rPr>
+        <w:t xml:space="preserve">sạch; </w:t>
+      </w:r>
+      <w:r>
+        <w:rPr>
+          <w:lang w:val="vi-VN"/>
+        </w:rPr>
+        <w:t xml:space="preserve">Cắt đúng </w:t>
+      </w:r>
+      <w:r>
+        <w:rPr>
+          <w:lang w:val="vi-VN"/>
+        </w:rPr>
+        <w:t xml:space="preserve">layout; </w:t>
+      </w:r>
+      <w:r>
+        <w:rPr>
+          <w:lang w:val="vi-VN"/>
+        </w:rPr>
+        <w:t xml:space="preserve">Không bị cuốn biên / lệch biên </w:t>
+      </w:r>
+      <w:r>
+        <w:rPr>
+          <w:lang w:val="vi-VN"/>
+        </w:rPr>
+        <w:t>vải.</w:t>
+      </w:r>
+    </w:p>
+    <w:p>
+      <w:pPr>
+        <w:pStyle w:val="ListParagraph"/>
+        <w:rPr>
+          <w:lang w:val="vi-VN"/>
+        </w:rPr>
+      </w:pPr>
+      <w:r>
+        <w:rPr>
+          <w:lang w:val="vi-VN"/>
+        </w:rPr>
+        <w:t xml:space="preserve">+ </w:t>
+      </w:r>
+      <w:r>
+        <w:rPr>
+          <w:lang w:val="vi-VN"/>
+        </w:rPr>
         <w:t>Công đoạn</w:t>
       </w:r>
       <w:r>
         <w:rPr>
           <w:lang w:val="vi-VN"/>
         </w:rPr>
-        <w:t xml:space="preserve"> Dyeing (Vendor)</w:t>
+        <w:t xml:space="preserve"> Hemming </w:t>
+      </w:r>
+      <w:r>
+        <w:rPr>
+          <w:lang w:val="vi-VN"/>
+        </w:rPr>
+        <w:t>: Tiêu chí kiểm tra:</w:t>
       </w:r>
       <w:r>
         <w:rPr>
@@ -4192,13 +3999,49 @@
         <w:rPr>
           <w:lang w:val="vi-VN"/>
         </w:rPr>
-        <w:t xml:space="preserve">: </w:t>
-      </w:r>
-      <w:r>
-        <w:rPr>
-          <w:lang w:val="vi-VN"/>
-        </w:rPr>
-        <w:t>Tiêu chí kiểm tra:</w:t>
+        <w:t>Đường may thẳng</w:t>
+      </w:r>
+      <w:r>
+        <w:rPr>
+          <w:lang w:val="vi-VN"/>
+        </w:rPr>
+        <w:t xml:space="preserve">, </w:t>
+      </w:r>
+      <w:r>
+        <w:rPr>
+          <w:lang w:val="vi-VN"/>
+        </w:rPr>
+        <w:t xml:space="preserve">Mũi chỉ </w:t>
+      </w:r>
+      <w:r>
+        <w:rPr>
+          <w:lang w:val="vi-VN"/>
+        </w:rPr>
+        <w:t xml:space="preserve">đều, </w:t>
+      </w:r>
+      <w:r>
+        <w:rPr>
+          <w:lang w:val="vi-VN"/>
+        </w:rPr>
+        <w:t xml:space="preserve">Không đứt mũi, bỏ </w:t>
+      </w:r>
+      <w:r>
+        <w:rPr>
+          <w:lang w:val="vi-VN"/>
+        </w:rPr>
+        <w:t xml:space="preserve">mũi; </w:t>
+      </w:r>
+      <w:r>
+        <w:rPr>
+          <w:lang w:val="vi-VN"/>
+        </w:rPr>
+        <w:t xml:space="preserve">Không làm nhăn, vặn mép </w:t>
+      </w:r>
+      <w:r>
+        <w:rPr>
+          <w:lang w:val="vi-VN"/>
+        </w:rPr>
+        <w:t>khăn;</w:t>
       </w:r>
       <w:r>
         <w:rPr>
@@ -4210,103 +4053,13 @@
         <w:rPr>
           <w:lang w:val="vi-VN"/>
         </w:rPr>
-        <w:t>Không lem/</w:t>
-      </w:r>
-      <w:r>
-        <w:rPr>
-          <w:lang w:val="vi-VN"/>
-        </w:rPr>
-        <w:t>loang</w:t>
-      </w:r>
-      <w:r>
-        <w:rPr>
-          <w:lang w:val="vi-VN"/>
-        </w:rPr>
-        <w:t xml:space="preserve">, </w:t>
-      </w:r>
-      <w:r>
-        <w:rPr>
-          <w:lang w:val="vi-VN"/>
-        </w:rPr>
-        <w:t xml:space="preserve">Ánh </w:t>
-      </w:r>
-      <w:r>
-        <w:rPr>
-          <w:lang w:val="vi-VN"/>
-        </w:rPr>
-        <w:t xml:space="preserve">sáng, </w:t>
-      </w:r>
-      <w:r>
-        <w:rPr>
-          <w:lang w:val="vi-VN"/>
-        </w:rPr>
-        <w:t xml:space="preserve">Độ </w:t>
-      </w:r>
-      <w:r>
-        <w:rPr>
-          <w:lang w:val="vi-VN"/>
-        </w:rPr>
-        <w:t xml:space="preserve">co, </w:t>
-      </w:r>
-      <w:r>
-        <w:rPr>
-          <w:lang w:val="vi-VN"/>
-        </w:rPr>
-        <w:t xml:space="preserve">Không dư hóa </w:t>
-      </w:r>
-      <w:r>
-        <w:rPr>
-          <w:lang w:val="vi-VN"/>
-        </w:rPr>
-        <w:t xml:space="preserve">chất, </w:t>
-      </w:r>
-      <w:r>
-        <w:rPr>
-          <w:lang w:val="vi-VN"/>
-        </w:rPr>
-        <w:t xml:space="preserve">Độ đều </w:t>
-      </w:r>
-      <w:r>
-        <w:rPr>
-          <w:lang w:val="vi-VN"/>
-        </w:rPr>
-        <w:t xml:space="preserve">màu, </w:t>
-      </w:r>
-      <w:r>
-        <w:rPr>
-          <w:lang w:val="vi-VN"/>
-        </w:rPr>
-        <w:t xml:space="preserve">Độ bền </w:t>
-      </w:r>
-      <w:r>
-        <w:rPr>
-          <w:lang w:val="vi-VN"/>
-        </w:rPr>
-        <w:t xml:space="preserve">màu, </w:t>
-      </w:r>
-      <w:r>
-        <w:rPr>
-          <w:lang w:val="vi-VN"/>
-        </w:rPr>
-        <w:t xml:space="preserve">Độ co rút sau </w:t>
-      </w:r>
-      <w:r>
-        <w:rPr>
-          <w:lang w:val="vi-VN"/>
-        </w:rPr>
-        <w:t xml:space="preserve">nhuộm, </w:t>
-      </w:r>
-      <w:r>
-        <w:rPr>
-          <w:lang w:val="vi-VN"/>
-        </w:rPr>
-        <w:t xml:space="preserve">Độ </w:t>
-      </w:r>
-      <w:r>
-        <w:rPr>
-          <w:lang w:val="vi-VN"/>
-        </w:rPr>
-        <w:t xml:space="preserve">mềm. </w:t>
+        <w:t xml:space="preserve">Gắn nhãn đúng vị trí, không </w:t>
+      </w:r>
+      <w:r>
+        <w:rPr>
+          <w:lang w:val="vi-VN"/>
+        </w:rPr>
+        <w:t>lệch.</w:t>
       </w:r>
     </w:p>
     <w:p>
@@ -4326,25 +4079,7 @@
         <w:rPr>
           <w:lang w:val="vi-VN"/>
         </w:rPr>
-        <w:t xml:space="preserve">Công đoạn </w:t>
-      </w:r>
-      <w:r>
-        <w:rPr>
-          <w:lang w:val="vi-VN"/>
-        </w:rPr>
-        <w:t xml:space="preserve">Cutting </w:t>
-      </w:r>
-      <w:r>
-        <w:rPr>
-          <w:lang w:val="vi-VN"/>
-        </w:rPr>
-        <w:t xml:space="preserve">: </w:t>
-      </w:r>
-      <w:r>
-        <w:rPr>
-          <w:lang w:val="vi-VN"/>
-        </w:rPr>
-        <w:t>Tiêu chí kiểm tra:</w:t>
+        <w:t>Công đoạn</w:t>
       </w:r>
       <w:r>
         <w:rPr>
@@ -4356,245 +4091,19 @@
         <w:rPr>
           <w:lang w:val="vi-VN"/>
         </w:rPr>
-        <w:t xml:space="preserve">Kích thước </w:t>
-      </w:r>
-      <w:r>
-        <w:rPr>
-          <w:lang w:val="vi-VN"/>
-        </w:rPr>
-        <w:t xml:space="preserve">chuẩn, </w:t>
-      </w:r>
-      <w:r>
-        <w:rPr>
-          <w:lang w:val="vi-VN"/>
-        </w:rPr>
-        <w:t xml:space="preserve">Đường cắt </w:t>
-      </w:r>
-      <w:r>
-        <w:rPr>
-          <w:lang w:val="vi-VN"/>
-        </w:rPr>
-        <w:t xml:space="preserve">thẳng, </w:t>
-      </w:r>
-      <w:r>
-        <w:rPr>
-          <w:lang w:val="vi-VN"/>
-        </w:rPr>
-        <w:t>không tưa sợi</w:t>
-      </w:r>
-      <w:r>
-        <w:rPr>
-          <w:lang w:val="vi-VN"/>
-        </w:rPr>
-        <w:t xml:space="preserve"> ; </w:t>
-      </w:r>
-      <w:r>
-        <w:rPr>
-          <w:lang w:val="vi-VN"/>
-        </w:rPr>
-        <w:t xml:space="preserve">Góc vuông vắn, mép </w:t>
-      </w:r>
-      <w:r>
-        <w:rPr>
-          <w:lang w:val="vi-VN"/>
-        </w:rPr>
-        <w:t xml:space="preserve">sạch; </w:t>
-      </w:r>
-      <w:r>
-        <w:rPr>
-          <w:lang w:val="vi-VN"/>
-        </w:rPr>
-        <w:t xml:space="preserve">Cắt đúng </w:t>
-      </w:r>
-      <w:r>
-        <w:rPr>
-          <w:lang w:val="vi-VN"/>
-        </w:rPr>
-        <w:t xml:space="preserve">layout; </w:t>
-      </w:r>
-      <w:r>
-        <w:rPr>
-          <w:lang w:val="vi-VN"/>
-        </w:rPr>
-        <w:t xml:space="preserve">Không bị cuốn biên / lệch biên </w:t>
-      </w:r>
-      <w:r>
-        <w:rPr>
-          <w:lang w:val="vi-VN"/>
-        </w:rPr>
-        <w:t>vải.</w:t>
-      </w:r>
-    </w:p>
-    <w:p>
-      <w:pPr>
-        <w:pStyle w:val="ListParagraph"/>
-        <w:rPr>
-          <w:lang w:val="vi-VN"/>
-        </w:rPr>
-      </w:pPr>
-      <w:r>
-        <w:rPr>
-          <w:lang w:val="vi-VN"/>
-        </w:rPr>
-        <w:t xml:space="preserve">+ </w:t>
-      </w:r>
-      <w:r>
-        <w:rPr>
-          <w:lang w:val="vi-VN"/>
-        </w:rPr>
-        <w:t>Công đoạn</w:t>
-      </w:r>
-      <w:r>
-        <w:rPr>
-          <w:lang w:val="vi-VN"/>
-        </w:rPr>
-        <w:t xml:space="preserve"> Hemming </w:t>
-      </w:r>
-      <w:r>
-        <w:rPr>
-          <w:lang w:val="vi-VN"/>
-        </w:rPr>
-        <w:t xml:space="preserve">: </w:t>
-      </w:r>
-      <w:r>
-        <w:rPr>
-          <w:lang w:val="vi-VN"/>
-        </w:rPr>
-        <w:t>Tiêu chí kiểm tra:</w:t>
-      </w:r>
-      <w:r>
-        <w:rPr>
-          <w:lang w:val="vi-VN"/>
-        </w:rPr>
-        <w:t xml:space="preserve"> </w:t>
-      </w:r>
-      <w:r>
-        <w:rPr>
-          <w:lang w:val="vi-VN"/>
-        </w:rPr>
-        <w:t xml:space="preserve">Đường may </w:t>
-      </w:r>
-      <w:r>
-        <w:rPr>
-          <w:lang w:val="vi-VN"/>
-        </w:rPr>
-        <w:t>thẳng</w:t>
-      </w:r>
-      <w:r>
-        <w:rPr>
-          <w:lang w:val="vi-VN"/>
-        </w:rPr>
-        <w:t xml:space="preserve">, </w:t>
-      </w:r>
-      <w:r>
-        <w:rPr>
-          <w:lang w:val="vi-VN"/>
-        </w:rPr>
-        <w:t xml:space="preserve">Mũi chỉ </w:t>
-      </w:r>
-      <w:r>
-        <w:rPr>
-          <w:lang w:val="vi-VN"/>
-        </w:rPr>
-        <w:t xml:space="preserve">đều, </w:t>
-      </w:r>
-      <w:r>
-        <w:rPr>
-          <w:lang w:val="vi-VN"/>
-        </w:rPr>
-        <w:t xml:space="preserve">Không đứt mũi, bỏ </w:t>
-      </w:r>
-      <w:r>
-        <w:rPr>
-          <w:lang w:val="vi-VN"/>
-        </w:rPr>
-        <w:t xml:space="preserve">mũi; </w:t>
-      </w:r>
-      <w:r>
-        <w:rPr>
-          <w:lang w:val="vi-VN"/>
-        </w:rPr>
-        <w:t xml:space="preserve">Không làm nhăn, vặn mép </w:t>
-      </w:r>
-      <w:r>
-        <w:rPr>
-          <w:lang w:val="vi-VN"/>
-        </w:rPr>
-        <w:t>khăn;</w:t>
-      </w:r>
-      <w:r>
-        <w:rPr>
-          <w:lang w:val="vi-VN"/>
-        </w:rPr>
-        <w:t xml:space="preserve"> </w:t>
-      </w:r>
-      <w:r>
-        <w:rPr>
-          <w:lang w:val="vi-VN"/>
-        </w:rPr>
-        <w:t xml:space="preserve">Gắn nhãn đúng vị trí, không </w:t>
-      </w:r>
-      <w:r>
-        <w:rPr>
-          <w:lang w:val="vi-VN"/>
-        </w:rPr>
-        <w:t>lệch.</w:t>
-      </w:r>
-    </w:p>
-    <w:p>
-      <w:pPr>
-        <w:pStyle w:val="ListParagraph"/>
-        <w:rPr>
-          <w:lang w:val="vi-VN"/>
-        </w:rPr>
-      </w:pPr>
-      <w:r>
-        <w:rPr>
-          <w:lang w:val="vi-VN"/>
-        </w:rPr>
-        <w:t xml:space="preserve">+ </w:t>
-      </w:r>
-      <w:r>
-        <w:rPr>
-          <w:lang w:val="vi-VN"/>
-        </w:rPr>
-        <w:t>Công đoạn</w:t>
-      </w:r>
-      <w:r>
-        <w:rPr>
-          <w:lang w:val="vi-VN"/>
-        </w:rPr>
-        <w:t xml:space="preserve"> </w:t>
-      </w:r>
-      <w:r>
-        <w:rPr>
-          <w:lang w:val="vi-VN"/>
-        </w:rPr>
         <w:t>Packaging</w:t>
       </w:r>
       <w:r>
         <w:rPr>
           <w:lang w:val="vi-VN"/>
         </w:rPr>
-        <w:t xml:space="preserve"> : </w:t>
-      </w:r>
-      <w:r>
-        <w:rPr>
-          <w:lang w:val="vi-VN"/>
-        </w:rPr>
-        <w:t>Tiêu chí kiểm tra:</w:t>
-      </w:r>
-      <w:r>
-        <w:rPr>
-          <w:lang w:val="vi-VN"/>
-        </w:rPr>
-        <w:t xml:space="preserve"> </w:t>
-      </w:r>
-      <w:r>
-        <w:rPr>
-          <w:lang w:val="vi-VN"/>
-        </w:rPr>
-        <w:t xml:space="preserve">Sạch, không sợi </w:t>
+        <w:t xml:space="preserve"> : Tiêu chí kiểm tra:</w:t>
+      </w:r>
+      <w:r>
+        <w:rPr>
+          <w:lang w:val="vi-VN"/>
+        </w:rPr>
+        <w:t xml:space="preserve"> Sạch, không sợi </w:t>
       </w:r>
       <w:r>
         <w:rPr>
@@ -4652,19 +4161,7 @@
         <w:rPr>
           <w:lang w:val="vi-VN"/>
         </w:rPr>
-        <w:t xml:space="preserve">cạnh </w:t>
-      </w:r>
-      <w:r>
-        <w:rPr>
-          <w:lang w:val="vi-VN"/>
-        </w:rPr>
-        <w:t xml:space="preserve">các tiêu chí kiểm tra </w:t>
-      </w:r>
-      <w:r>
-        <w:rPr>
-          <w:lang w:val="vi-VN"/>
-        </w:rPr>
-        <w:t>sẽ có nút select: Chọn: Đạt, không đạt. Chụp ảnh xác thực và có màn hình và button Bật camera. Ở dưới có: kết quả kiểm tra: button Pass, False. Nếu Pass thì ấn Lưu luôn. Nếu False thì hiện thêm dòng : Ghi chú lỗi, Mức độ lỗi: Lỗi nhẹ, lỗi nặng.</w:t>
+        <w:t>cạnh các tiêu chí kiểm tra sẽ có nút select: Chọn: Đạt, không đạt. Chụp ảnh xác thực và có màn hình và button Bật camera. Ở dưới có: kết quả kiểm tra: button Pass, False. Nếu Pass thì ấn Lưu luôn. Nếu False thì hiện thêm dòng : Ghi chú lỗi, Mức độ lỗi: Lỗi nhẹ, lỗi nặng.</w:t>
       </w:r>
     </w:p>
     <w:p>
@@ -4724,7 +4221,7 @@
 </file>
 
 <file path=word/numbering.xml><?xml version="1.0" encoding="utf-8"?>
-<w:numbering xmlns:wpc="http://schemas.microsoft.com/office/word/2010/wordprocessingCanvas" xmlns:cx="http://schemas.microsoft.com/office/drawing/2014/chartex" xmlns:cx1="http://schemas.microsoft.com/office/drawing/2015/9/8/chartex" xmlns:cx2="http://schemas.microsoft.com/office/drawing/2015/10/21/chartex" xmlns:cx3="http://schemas.microsoft.com/office/drawing/2016/5/9/chartex" xmlns:cx4="http://schemas.microsoft.com/office/drawing/2016/5/10/chartex" xmlns:cx5="http://schemas.microsoft.com/office/drawing/2016/5/11/chartex" xmlns:cx6="http://schemas.microsoft.com/office/drawing/2016/5/12/chartex" xmlns:cx7="http://schemas.microsoft.com/office/drawing/2016/5/13/chartex" xmlns:cx8="http://schemas.microsoft.com/office/drawing/2016/5/14/chartex" xmlns:mc="http://schemas.openxmlformats.org/markup-compatibility/2006" xmlns:aink="http://schemas.microsoft.com/office/drawing/2016/ink" xmlns:am3d="http://schemas.microsoft.com/office/drawing/2017/model3d" xmlns:o="urn:schemas-microsoft-com:office:office" xmlns:oel="http://schemas.microsoft.com/office/2019/extlst" xmlns:r="http://schemas.openxmlformats.org/officeDocument/2006/relationships" xmlns:m="http://schemas.openxmlformats.org/officeDocument/2006/math" xmlns:v="urn:schemas-microsoft-com:vml" xmlns:wp14="http://schemas.microsoft.com/office/word/2010/wordprocessingDrawing" xmlns:wp="http://schemas.openxmlformats.org/drawingml/2006/wordprocessingDrawing" xmlns:w10="urn:schemas-microsoft-com:office:word" xmlns:w="http://schemas.openxmlformats.org/wordprocessingml/2006/main" xmlns:w14="http://schemas.microsoft.com/office/word/2010/wordml" xmlns:w15="http://schemas.microsoft.com/office/word/2012/wordml" xmlns:w16cex="http://schemas.microsoft.com/office/word/2018/wordml/cex" xmlns:w16cid="http://schemas.microsoft.com/office/word/2016/wordml/cid" xmlns:w16="http://schemas.microsoft.com/office/word/2018/wordml" xmlns:w16du="http://schemas.microsoft.com/office/word/2023/wordml/word16du" xmlns:w16sdtdh="http://schemas.microsoft.com/office/word/2020/wordml/sdtdatahash" xmlns:w16sdtfl="http://schemas.microsoft.com/office/word/2024/wordml/sdtformatlock" xmlns:w16se="http://schemas.microsoft.com/office/word/2015/wordml/symex" xmlns:wpg="http://schemas.microsoft.com/office/word/2010/wordprocessingGroup" xmlns:wpi="http://schemas.microsoft.com/office/word/2010/wordprocessingInk" xmlns:wne="http://schemas.microsoft.com/office/word/2006/wordml" xmlns:wps="http://schemas.microsoft.com/office/word/2010/wordprocessingShape" mc:Ignorable="w14 w15 w16se w16cid w16 w16cex w16sdtdh w16sdtfl w16du wp14">
+<w:numbering xmlns:wpc="http://schemas.microsoft.com/office/word/2010/wordprocessingCanvas" xmlns:cx="http://schemas.microsoft.com/office/drawing/2014/chartex" xmlns:cx1="http://schemas.microsoft.com/office/drawing/2015/9/8/chartex" xmlns:cx2="http://schemas.microsoft.com/office/drawing/2015/10/21/chartex" xmlns:cx3="http://schemas.microsoft.com/office/drawing/2016/5/9/chartex" xmlns:cx4="http://schemas.microsoft.com/office/drawing/2016/5/10/chartex" xmlns:cx5="http://schemas.microsoft.com/office/drawing/2016/5/11/chartex" xmlns:cx6="http://schemas.microsoft.com/office/drawing/2016/5/12/chartex" xmlns:cx7="http://schemas.microsoft.com/office/drawing/2016/5/13/chartex" xmlns:cx8="http://schemas.microsoft.com/office/drawing/2016/5/14/chartex" xmlns:mc="http://schemas.openxmlformats.org/markup-compatibility/2006" xmlns:aink="http://schemas.microsoft.com/office/drawing/2016/ink" xmlns:am3d="http://schemas.microsoft.com/office/drawing/2017/model3d" xmlns:o="urn:schemas-microsoft-com:office:office" xmlns:oel="http://schemas.microsoft.com/office/2019/extlst" xmlns:r="http://schemas.openxmlformats.org/officeDocument/2006/relationships" xmlns:m="http://schemas.openxmlformats.org/officeDocument/2006/math" xmlns:v="urn:schemas-microsoft-com:vml" xmlns:wp14="http://schemas.microsoft.com/office/word/2010/wordprocessingDrawing" xmlns:wp="http://schemas.openxmlformats.org/drawingml/2006/wordprocessingDrawing" xmlns:w10="urn:schemas-microsoft-com:office:word" xmlns:w="http://schemas.openxmlformats.org/wordprocessingml/2006/main" xmlns:w14="http://schemas.microsoft.com/office/word/2010/wordml" xmlns:w15="http://schemas.microsoft.com/office/word/2012/wordml" xmlns:w16cex="http://schemas.microsoft.com/office/word/2018/wordml/cex" xmlns:w16cid="http://schemas.microsoft.com/office/word/2016/wordml/cid" xmlns:w16="http://schemas.microsoft.com/office/word/2018/wordml" xmlns:w16sdtdh="http://schemas.microsoft.com/office/word/2020/wordml/sdtdatahash" xmlns:w16se="http://schemas.microsoft.com/office/word/2015/wordml/symex" xmlns:wpg="http://schemas.microsoft.com/office/word/2010/wordprocessingGroup" xmlns:wpi="http://schemas.microsoft.com/office/word/2010/wordprocessingInk" xmlns:wne="http://schemas.microsoft.com/office/word/2006/wordml" xmlns:wps="http://schemas.microsoft.com/office/word/2010/wordprocessingShape" mc:Ignorable="w14 w15 w16se w16cid w16 w16cex w16sdtdh wp14">
   <w:abstractNum w:abstractNumId="0" w15:restartNumberingAfterBreak="0">
     <w:nsid w:val="0AB91AB5"/>
     <w:multiLevelType w:val="hybridMultilevel"/>
@@ -5148,7 +4645,7 @@
 </file>
 
 <file path=word/styles.xml><?xml version="1.0" encoding="utf-8"?>
-<w:styles xmlns:mc="http://schemas.openxmlformats.org/markup-compatibility/2006" xmlns:r="http://schemas.openxmlformats.org/officeDocument/2006/relationships" xmlns:w="http://schemas.openxmlformats.org/wordprocessingml/2006/main" xmlns:w14="http://schemas.microsoft.com/office/word/2010/wordml" xmlns:w15="http://schemas.microsoft.com/office/word/2012/wordml" xmlns:w16cex="http://schemas.microsoft.com/office/word/2018/wordml/cex" xmlns:w16cid="http://schemas.microsoft.com/office/word/2016/wordml/cid" xmlns:w16="http://schemas.microsoft.com/office/word/2018/wordml" xmlns:w16du="http://schemas.microsoft.com/office/word/2023/wordml/word16du" xmlns:w16sdtdh="http://schemas.microsoft.com/office/word/2020/wordml/sdtdatahash" xmlns:w16sdtfl="http://schemas.microsoft.com/office/word/2024/wordml/sdtformatlock" xmlns:w16se="http://schemas.microsoft.com/office/word/2015/wordml/symex" mc:Ignorable="w14 w15 w16se w16cid w16 w16cex w16sdtdh w16sdtfl w16du">
+<w:styles xmlns:mc="http://schemas.openxmlformats.org/markup-compatibility/2006" xmlns:r="http://schemas.openxmlformats.org/officeDocument/2006/relationships" xmlns:w="http://schemas.openxmlformats.org/wordprocessingml/2006/main" xmlns:w14="http://schemas.microsoft.com/office/word/2010/wordml" xmlns:w15="http://schemas.microsoft.com/office/word/2012/wordml" xmlns:w16cex="http://schemas.microsoft.com/office/word/2018/wordml/cex" xmlns:w16cid="http://schemas.microsoft.com/office/word/2016/wordml/cid" xmlns:w16="http://schemas.microsoft.com/office/word/2018/wordml" xmlns:w16sdtdh="http://schemas.microsoft.com/office/word/2020/wordml/sdtdatahash" xmlns:w16se="http://schemas.microsoft.com/office/word/2015/wordml/symex" mc:Ignorable="w14 w15 w16se w16cid w16 w16cex w16sdtdh">
   <w:docDefaults>
     <w:rPrDefault>
       <w:rPr>
@@ -5762,6 +5259,7 @@
   <w:style w:type="character" w:default="1" w:styleId="DefaultParagraphFont">
     <w:name w:val="Default Paragraph Font"/>
     <w:uiPriority w:val="1"/>
+    <w:semiHidden/>
     <w:unhideWhenUsed/>
   </w:style>
   <w:style w:type="table" w:default="1" w:styleId="TableNormal">

</xml_diff>